<commit_message>
Replace SVG with PNG
- SVG makes Problems in PDF Generation
</commit_message>
<xml_diff>
--- a/documentation/GitRepo.docx
+++ b/documentation/GitRepo.docx
@@ -55,42 +55,23 @@
           <w:rFonts w:ascii="Verdana" w:hAnsi="Verdana"/>
           <w:b/>
           <w:bCs/>
-          <w:noProof/>
           <w:sz w:val="112"/>
           <w:szCs w:val="112"/>
+          <w:lang w:val="fr-CH"/>
         </w:rPr>
         <w:drawing>
-          <wp:anchor distT="0" distB="0" distL="114300" distR="114300" simplePos="0" relativeHeight="251657216" behindDoc="1" locked="0" layoutInCell="1" allowOverlap="1" wp14:anchorId="6AA5B19D" wp14:editId="199ED295">
+          <wp:anchor distT="0" distB="0" distL="114300" distR="114300" simplePos="0" relativeHeight="251676672" behindDoc="1" locked="0" layoutInCell="1" allowOverlap="1" wp14:anchorId="57BAB8E3" wp14:editId="0D4BC845">
             <wp:simplePos x="0" y="0"/>
             <wp:positionH relativeFrom="margin">
               <wp:align>center</wp:align>
             </wp:positionH>
             <wp:positionV relativeFrom="paragraph">
-              <wp:posOffset>52070</wp:posOffset>
+              <wp:posOffset>3699</wp:posOffset>
             </wp:positionV>
-            <wp:extent cx="2736850" cy="2858770"/>
-            <wp:effectExtent l="0" t="0" r="0" b="0"/>
-            <wp:wrapTight wrapText="bothSides">
-              <wp:wrapPolygon edited="0">
-                <wp:start x="8720" y="1151"/>
-                <wp:lineTo x="1804" y="5182"/>
-                <wp:lineTo x="1353" y="5614"/>
-                <wp:lineTo x="1353" y="14250"/>
-                <wp:lineTo x="1804" y="15257"/>
-                <wp:lineTo x="2406" y="15257"/>
-                <wp:lineTo x="11577" y="20439"/>
-                <wp:lineTo x="12629" y="20439"/>
-                <wp:lineTo x="12780" y="20151"/>
-                <wp:lineTo x="17591" y="17560"/>
-                <wp:lineTo x="18342" y="17560"/>
-                <wp:lineTo x="20147" y="15833"/>
-                <wp:lineTo x="20147" y="7629"/>
-                <wp:lineTo x="19545" y="6621"/>
-                <wp:lineTo x="9923" y="1151"/>
-                <wp:lineTo x="8720" y="1151"/>
-              </wp:wrapPolygon>
-            </wp:wrapTight>
-            <wp:docPr id="408988040" name="Grafik 2"/>
+            <wp:extent cx="2926080" cy="3053161"/>
+            <wp:effectExtent l="0" t="0" r="7620" b="0"/>
+            <wp:wrapNone/>
+            <wp:docPr id="880698114" name="Grafik 1"/>
             <wp:cNvGraphicFramePr>
               <a:graphicFrameLocks xmlns:a="http://schemas.openxmlformats.org/drawingml/2006/main" noChangeAspect="1"/>
             </wp:cNvGraphicFramePr>
@@ -98,38 +79,29 @@
               <a:graphicData uri="http://schemas.openxmlformats.org/drawingml/2006/picture">
                 <pic:pic xmlns:pic="http://schemas.openxmlformats.org/drawingml/2006/picture">
                   <pic:nvPicPr>
-                    <pic:cNvPr id="408988040" name="Grafik 408988040"/>
+                    <pic:cNvPr id="880698114" name=""/>
                     <pic:cNvPicPr/>
                   </pic:nvPicPr>
-                  <pic:blipFill rotWithShape="1">
-                    <a:blip r:embed="rId8">
+                  <pic:blipFill>
+                    <a:blip r:embed="rId8" cstate="print">
                       <a:extLst>
-                        <a:ext uri="{96DAC541-7B7A-43D3-8B79-37D633B846F1}">
-                          <asvg:svgBlip xmlns:asvg="http://schemas.microsoft.com/office/drawing/2016/SVG/main" r:embed="rId9"/>
+                        <a:ext uri="{28A0092B-C50C-407E-A947-70E740481C1C}">
+                          <a14:useLocalDpi xmlns:a14="http://schemas.microsoft.com/office/drawing/2010/main" val="0"/>
                         </a:ext>
                       </a:extLst>
                     </a:blip>
-                    <a:srcRect l="43031" t="34636" r="41152" b="43327"/>
                     <a:stretch>
                       <a:fillRect/>
                     </a:stretch>
                   </pic:blipFill>
-                  <pic:spPr bwMode="auto">
+                  <pic:spPr>
                     <a:xfrm>
                       <a:off x="0" y="0"/>
-                      <a:ext cx="2736850" cy="2858770"/>
+                      <a:ext cx="2926080" cy="3053161"/>
                     </a:xfrm>
                     <a:prstGeom prst="rect">
                       <a:avLst/>
                     </a:prstGeom>
-                    <a:ln>
-                      <a:noFill/>
-                    </a:ln>
-                    <a:extLst>
-                      <a:ext uri="{53640926-AAD7-44D8-BBD7-CCE9431645EC}">
-                        <a14:shadowObscured xmlns:a14="http://schemas.microsoft.com/office/drawing/2010/main"/>
-                      </a:ext>
-                    </a:extLst>
                   </pic:spPr>
                 </pic:pic>
               </a:graphicData>
@@ -278,6 +250,7 @@
           <w:rFonts w:ascii="Verdana" w:hAnsi="Verdana"/>
           <w:b/>
           <w:bCs/>
+          <w:noProof/>
           <w:sz w:val="32"/>
           <w:szCs w:val="32"/>
           <w:lang w:val="fr-CH"/>
@@ -298,7 +271,7 @@
                     <pic:cNvPicPr/>
                   </pic:nvPicPr>
                   <pic:blipFill>
-                    <a:blip r:embed="rId10"/>
+                    <a:blip r:embed="rId9"/>
                     <a:stretch>
                       <a:fillRect/>
                     </a:stretch>
@@ -370,10 +343,10 @@
                     <pic:cNvPicPr/>
                   </pic:nvPicPr>
                   <pic:blipFill>
-                    <a:blip r:embed="rId11">
+                    <a:blip r:embed="rId10">
                       <a:extLst>
                         <a:ext uri="{96DAC541-7B7A-43D3-8B79-37D633B846F1}">
-                          <asvg:svgBlip xmlns:asvg="http://schemas.microsoft.com/office/drawing/2016/SVG/main" r:embed="rId12"/>
+                          <asvg:svgBlip xmlns:asvg="http://schemas.microsoft.com/office/drawing/2016/SVG/main" r:embed="rId11"/>
                         </a:ext>
                       </a:extLst>
                     </a:blip>
@@ -404,8 +377,8 @@
       </w:r>
     </w:p>
     <w:sectPr>
-      <w:headerReference w:type="default" r:id="rId13"/>
-      <w:footerReference w:type="default" r:id="rId14"/>
+      <w:headerReference w:type="default" r:id="rId12"/>
+      <w:footerReference w:type="default" r:id="rId13"/>
       <w:pgSz w:w="11906" w:h="16838"/>
       <w:pgMar w:top="1417" w:right="1417" w:bottom="1134" w:left="1417" w:header="708" w:footer="708" w:gutter="0"/>
       <w:cols w:space="708"/>

</xml_diff>